<commit_message>
add doc for coding
</commit_message>
<xml_diff>
--- a/动态口令验证/设计文档.docx
+++ b/动态口令验证/设计文档.docx
@@ -5,31 +5,360 @@
     <w:p>
       <w:pPr>
         <w:rPr>
-          <w:rFonts w:hint="eastAsia"/>
-          <w:lang w:val="en-US" w:eastAsia="zh-CN"/>
-        </w:rPr>
-      </w:pPr>
-      <w:r>
-        <w:rPr>
-          <w:rFonts w:hint="eastAsia"/>
-          <w:lang w:val="en-US" w:eastAsia="zh-CN"/>
-        </w:rPr>
-        <w:t>设计核心思路：</w:t>
-      </w:r>
-    </w:p>
-    <w:p>
-      <w:pPr>
-        <w:rPr>
-          <w:rFonts w:hint="default"/>
-          <w:lang w:val="en-US" w:eastAsia="zh-CN"/>
-        </w:rPr>
-      </w:pPr>
-      <w:r>
-        <w:rPr>
-          <w:rFonts w:hint="eastAsia"/>
-          <w:lang w:val="en-US" w:eastAsia="zh-CN"/>
-        </w:rPr>
-        <w:t>简洁、清晰、可拓展</w:t>
+          <w:rFonts w:hint="default"/>
+          <w:lang w:val="en-US" w:eastAsia="zh-CN"/>
+        </w:rPr>
+      </w:pPr>
+      <w:r>
+        <w:rPr>
+          <w:rFonts w:hint="default"/>
+          <w:lang w:val="en-US" w:eastAsia="zh-CN"/>
+        </w:rPr>
+        <w:t xml:space="preserve">实现动态口令验证，有无图形化界面均可 </w:t>
+      </w:r>
+    </w:p>
+    <w:p>
+      <w:pPr>
+        <w:rPr>
+          <w:rFonts w:hint="default"/>
+          <w:lang w:val="en-US" w:eastAsia="zh-CN"/>
+        </w:rPr>
+      </w:pPr>
+      <w:r>
+        <w:rPr>
+          <w:rFonts w:hint="default"/>
+          <w:lang w:val="en-US" w:eastAsia="zh-CN"/>
+        </w:rPr>
+        <w:t xml:space="preserve"> 程序a 模拟电子令牌每分钟变换显示口令 </w:t>
+      </w:r>
+    </w:p>
+    <w:p>
+      <w:pPr>
+        <w:rPr>
+          <w:rFonts w:hint="default"/>
+          <w:lang w:val="en-US" w:eastAsia="zh-CN"/>
+        </w:rPr>
+      </w:pPr>
+      <w:r>
+        <w:rPr>
+          <w:rFonts w:hint="default"/>
+          <w:lang w:val="en-US" w:eastAsia="zh-CN"/>
+        </w:rPr>
+        <w:t xml:space="preserve"> 程序b 模拟服务器端，通过网络接口接收口令并验证 </w:t>
+      </w:r>
+    </w:p>
+    <w:p>
+      <w:pPr>
+        <w:rPr>
+          <w:rFonts w:hint="default"/>
+          <w:lang w:val="en-US" w:eastAsia="zh-CN"/>
+        </w:rPr>
+      </w:pPr>
+      <w:r>
+        <w:rPr>
+          <w:rFonts w:hint="default"/>
+          <w:lang w:val="en-US" w:eastAsia="zh-CN"/>
+        </w:rPr>
+        <w:t xml:space="preserve"> 程序c 模拟客户端，点击验证后（或输入验证命令后）， </w:t>
+      </w:r>
+    </w:p>
+    <w:p>
+      <w:pPr>
+        <w:numPr>
+          <w:ilvl w:val="0"/>
+          <w:numId w:val="1"/>
+        </w:numPr>
+        <w:rPr>
+          <w:rFonts w:hint="default"/>
+          <w:lang w:val="en-US" w:eastAsia="zh-CN"/>
+        </w:rPr>
+      </w:pPr>
+      <w:r>
+        <w:rPr>
+          <w:rFonts w:hint="eastAsia"/>
+          <w:lang w:val="en-US" w:eastAsia="zh-CN"/>
+        </w:rPr>
+        <w:t>实现原理</w:t>
+      </w:r>
+    </w:p>
+    <w:p>
+      <w:pPr>
+        <w:rPr>
+          <w:rFonts w:hint="default"/>
+          <w:lang w:val="en-US" w:eastAsia="zh-CN"/>
+        </w:rPr>
+      </w:pPr>
+    </w:p>
+    <w:p>
+      <w:pPr>
+        <w:numPr>
+          <w:ilvl w:val="0"/>
+          <w:numId w:val="2"/>
+        </w:numPr>
+        <w:rPr>
+          <w:rFonts w:hint="eastAsia"/>
+          <w:lang w:val="en-US" w:eastAsia="zh-CN"/>
+        </w:rPr>
+      </w:pPr>
+      <w:r>
+        <w:rPr>
+          <w:rFonts w:hint="eastAsia"/>
+          <w:lang w:val="en-US" w:eastAsia="zh-CN"/>
+        </w:rPr>
+        <w:t>令牌生成</w:t>
+      </w:r>
+    </w:p>
+    <w:p>
+      <w:pPr>
+        <w:widowControl w:val="0"/>
+        <w:numPr>
+          <w:numId w:val="0"/>
+        </w:numPr>
+        <w:ind w:firstLine="420" w:firstLineChars="0"/>
+        <w:jc w:val="both"/>
+        <w:rPr>
+          <w:rFonts w:hint="eastAsia"/>
+          <w:lang w:val="en-US" w:eastAsia="zh-CN"/>
+        </w:rPr>
+      </w:pPr>
+      <w:r>
+        <w:rPr>
+          <w:rFonts w:hint="eastAsia"/>
+          <w:lang w:val="en-US" w:eastAsia="zh-CN"/>
+        </w:rPr>
+        <w:t>由程序a来实现，程序a在发放给用户使用前，会先和用户的账号进行一个绑定。服务器端会在该用户名下生成一个电子令牌seed，并将该seed写入到该电子令牌中。</w:t>
+      </w:r>
+    </w:p>
+    <w:p>
+      <w:pPr>
+        <w:widowControl w:val="0"/>
+        <w:numPr>
+          <w:numId w:val="0"/>
+        </w:numPr>
+        <w:ind w:firstLine="420" w:firstLineChars="0"/>
+        <w:jc w:val="both"/>
+        <w:rPr>
+          <w:rFonts w:hint="default"/>
+          <w:lang w:val="en-US" w:eastAsia="zh-CN"/>
+        </w:rPr>
+      </w:pPr>
+      <w:r>
+        <w:rPr>
+          <w:rFonts w:hint="eastAsia"/>
+          <w:lang w:val="en-US" w:eastAsia="zh-CN"/>
+        </w:rPr>
+        <w:t>电子令牌会产生6位数字，每分钟进行一次更新，令牌生成的的动态密码是由seed和当下时间哈希后得到的，即：</w:t>
+      </w:r>
+    </w:p>
+    <w:p>
+      <w:pPr>
+        <w:widowControl w:val="0"/>
+        <w:numPr>
+          <w:numId w:val="0"/>
+        </w:numPr>
+        <w:ind w:firstLine="420" w:firstLineChars="0"/>
+        <w:jc w:val="both"/>
+        <w:rPr>
+          <w:rFonts w:hint="default"/>
+          <w:lang w:val="en-US" w:eastAsia="zh-CN"/>
+        </w:rPr>
+      </w:pPr>
+      <w:r>
+        <w:rPr>
+          <w:rFonts w:hint="eastAsia"/>
+          <w:lang w:val="en-US" w:eastAsia="zh-CN"/>
+        </w:rPr>
+        <w:t>动态密码 = hash[种子+时间]</w:t>
+      </w:r>
+    </w:p>
+    <w:p>
+      <w:pPr>
+        <w:widowControl w:val="0"/>
+        <w:numPr>
+          <w:numId w:val="0"/>
+        </w:numPr>
+        <w:ind w:firstLine="420" w:firstLineChars="0"/>
+        <w:jc w:val="both"/>
+        <w:rPr>
+          <w:rFonts w:hint="eastAsia"/>
+          <w:lang w:val="en-US" w:eastAsia="zh-CN"/>
+        </w:rPr>
+      </w:pPr>
+    </w:p>
+    <w:p>
+      <w:pPr>
+        <w:widowControl w:val="0"/>
+        <w:numPr>
+          <w:numId w:val="0"/>
+        </w:numPr>
+        <w:ind w:firstLine="420" w:firstLineChars="0"/>
+        <w:jc w:val="both"/>
+        <w:rPr>
+          <w:rFonts w:hint="eastAsia"/>
+          <w:lang w:val="en-US" w:eastAsia="zh-CN"/>
+        </w:rPr>
+      </w:pPr>
+    </w:p>
+    <w:p>
+      <w:pPr>
+        <w:widowControl w:val="0"/>
+        <w:numPr>
+          <w:ilvl w:val="0"/>
+          <w:numId w:val="2"/>
+        </w:numPr>
+        <w:ind w:left="0" w:leftChars="0" w:firstLine="0" w:firstLineChars="0"/>
+        <w:jc w:val="both"/>
+        <w:rPr>
+          <w:rFonts w:hint="default"/>
+          <w:lang w:val="en-US" w:eastAsia="zh-CN"/>
+        </w:rPr>
+      </w:pPr>
+      <w:r>
+        <w:rPr>
+          <w:rFonts w:hint="eastAsia"/>
+          <w:lang w:val="en-US" w:eastAsia="zh-CN"/>
+        </w:rPr>
+        <w:t>服务端验证</w:t>
+      </w:r>
+    </w:p>
+    <w:p>
+      <w:pPr>
+        <w:widowControl w:val="0"/>
+        <w:numPr>
+          <w:numId w:val="0"/>
+        </w:numPr>
+        <w:ind w:firstLine="420" w:firstLineChars="0"/>
+        <w:jc w:val="both"/>
+        <w:rPr>
+          <w:rFonts w:hint="eastAsia"/>
+          <w:lang w:val="en-US" w:eastAsia="zh-CN"/>
+        </w:rPr>
+      </w:pPr>
+      <w:r>
+        <w:rPr>
+          <w:rFonts w:hint="eastAsia"/>
+          <w:lang w:val="en-US" w:eastAsia="zh-CN"/>
+        </w:rPr>
+        <w:t>由程序b实现。服务端收到来自，客户端的验证请求，先根据用户的id，找到对应用户密码哈希值和用户令牌种子，仅用户pin和动态密码拼接，让后进行哈希运算，再与用户发来的认证信息比较，如果一致则认证成功。</w:t>
+      </w:r>
+    </w:p>
+    <w:p>
+      <w:pPr>
+        <w:widowControl w:val="0"/>
+        <w:numPr>
+          <w:numId w:val="0"/>
+        </w:numPr>
+        <w:ind w:firstLine="420" w:firstLineChars="0"/>
+        <w:jc w:val="both"/>
+        <w:rPr>
+          <w:rFonts w:hint="eastAsia"/>
+          <w:lang w:val="en-US" w:eastAsia="zh-CN"/>
+        </w:rPr>
+      </w:pPr>
+    </w:p>
+    <w:p>
+      <w:pPr>
+        <w:widowControl w:val="0"/>
+        <w:numPr>
+          <w:numId w:val="0"/>
+        </w:numPr>
+        <w:jc w:val="both"/>
+        <w:rPr>
+          <w:rFonts w:hint="eastAsia"/>
+          <w:lang w:val="en-US" w:eastAsia="zh-CN"/>
+        </w:rPr>
+      </w:pPr>
+    </w:p>
+    <w:p>
+      <w:pPr>
+        <w:widowControl w:val="0"/>
+        <w:numPr>
+          <w:ilvl w:val="0"/>
+          <w:numId w:val="2"/>
+        </w:numPr>
+        <w:ind w:left="0" w:leftChars="0" w:firstLine="0" w:firstLineChars="0"/>
+        <w:jc w:val="both"/>
+        <w:rPr>
+          <w:rFonts w:hint="default"/>
+          <w:lang w:val="en-US" w:eastAsia="zh-CN"/>
+        </w:rPr>
+      </w:pPr>
+      <w:r>
+        <w:rPr>
+          <w:rFonts w:hint="eastAsia"/>
+          <w:lang w:val="en-US" w:eastAsia="zh-CN"/>
+        </w:rPr>
+        <w:t>客户端验证</w:t>
+      </w:r>
+    </w:p>
+    <w:p>
+      <w:pPr>
+        <w:ind w:firstLine="420" w:firstLineChars="0"/>
+        <w:rPr>
+          <w:rFonts w:hint="eastAsia"/>
+          <w:lang w:val="en-US" w:eastAsia="zh-CN"/>
+        </w:rPr>
+      </w:pPr>
+      <w:r>
+        <w:rPr>
+          <w:rFonts w:hint="eastAsia"/>
+          <w:lang w:val="en-US" w:eastAsia="zh-CN"/>
+        </w:rPr>
+        <w:t>由程序c实现。客户端会先将用户的pin进行一次哈希，让后拼接上令牌产生的动态密码，再次哈希，连同用户id一同发给服务器进行验证，即用户发送给服务器的认证值是如下形式：</w:t>
+      </w:r>
+    </w:p>
+    <w:p>
+      <w:pPr>
+        <w:ind w:firstLine="420" w:firstLineChars="0"/>
+        <w:rPr>
+          <w:rFonts w:hint="eastAsia"/>
+          <w:lang w:val="en-US" w:eastAsia="zh-CN"/>
+        </w:rPr>
+      </w:pPr>
+      <w:r>
+        <w:rPr>
+          <w:rFonts w:hint="eastAsia"/>
+          <w:lang w:val="en-US" w:eastAsia="zh-CN"/>
+        </w:rPr>
+        <w:t>认证值 = hash[ hash[PIN] + 动态密码]</w:t>
+      </w:r>
+    </w:p>
+    <w:p>
+      <w:pPr>
+        <w:ind w:firstLine="420" w:firstLineChars="0"/>
+        <w:rPr>
+          <w:rFonts w:hint="eastAsia"/>
+          <w:lang w:val="en-US" w:eastAsia="zh-CN"/>
+        </w:rPr>
+      </w:pPr>
+    </w:p>
+    <w:p>
+      <w:pPr>
+        <w:ind w:firstLine="420" w:firstLineChars="0"/>
+        <w:rPr>
+          <w:rFonts w:hint="eastAsia"/>
+          <w:lang w:val="en-US" w:eastAsia="zh-CN"/>
+        </w:rPr>
+      </w:pPr>
+    </w:p>
+    <w:p>
+      <w:pPr>
+        <w:numPr>
+          <w:ilvl w:val="0"/>
+          <w:numId w:val="1"/>
+        </w:numPr>
+        <w:ind w:left="0" w:leftChars="0" w:firstLine="0" w:firstLineChars="0"/>
+        <w:rPr>
+          <w:rFonts w:hint="default"/>
+          <w:lang w:val="en-US" w:eastAsia="zh-CN"/>
+        </w:rPr>
+      </w:pPr>
+      <w:r>
+        <w:rPr>
+          <w:rFonts w:hint="eastAsia"/>
+          <w:lang w:val="en-US" w:eastAsia="zh-CN"/>
+        </w:rPr>
+        <w:t>具体实现</w:t>
       </w:r>
       <w:bookmarkStart w:id="0" w:name="_GoBack"/>
       <w:bookmarkEnd w:id="0"/>
@@ -42,6 +371,44 @@
     </w:sectPr>
   </w:body>
 </w:document>
+</file>
+
+<file path=word/numbering.xml><?xml version="1.0" encoding="utf-8"?>
+<w:numbering xmlns:wpc="http://schemas.microsoft.com/office/word/2010/wordprocessingCanvas" xmlns:mc="http://schemas.openxmlformats.org/markup-compatibility/2006" xmlns:o="urn:schemas-microsoft-com:office:office" xmlns:r="http://schemas.openxmlformats.org/officeDocument/2006/relationships" xmlns:m="http://schemas.openxmlformats.org/officeDocument/2006/math" xmlns:v="urn:schemas-microsoft-com:vml" xmlns:wp14="http://schemas.microsoft.com/office/word/2010/wordprocessingDrawing" xmlns:wp="http://schemas.openxmlformats.org/drawingml/2006/wordprocessingDrawing" xmlns:w10="urn:schemas-microsoft-com:office:word" xmlns:w="http://schemas.openxmlformats.org/wordprocessingml/2006/main" xmlns:w14="http://schemas.microsoft.com/office/word/2010/wordml" xmlns:wpg="http://schemas.microsoft.com/office/word/2010/wordprocessingGroup" xmlns:wpi="http://schemas.microsoft.com/office/word/2010/wordprocessingInk" xmlns:wne="http://schemas.microsoft.com/office/word/2006/wordml" xmlns:wps="http://schemas.microsoft.com/office/word/2010/wordprocessingShape" xmlns:wpsCustomData="http://www.wps.cn/officeDocument/2013/wpsCustomData" mc:Ignorable="w14 wp14">
+  <w:abstractNum w:abstractNumId="0">
+    <w:nsid w:val="C305B2F7"/>
+    <w:multiLevelType w:val="singleLevel"/>
+    <w:tmpl w:val="C305B2F7"/>
+    <w:lvl w:ilvl="0" w:tentative="0">
+      <w:start w:val="1"/>
+      <w:numFmt w:val="chineseCounting"/>
+      <w:suff w:val="space"/>
+      <w:lvlText w:val="%1、"/>
+      <w:lvlJc w:val="left"/>
+      <w:rPr>
+        <w:rFonts w:hint="eastAsia"/>
+      </w:rPr>
+    </w:lvl>
+  </w:abstractNum>
+  <w:abstractNum w:abstractNumId="1">
+    <w:nsid w:val="053BE951"/>
+    <w:multiLevelType w:val="singleLevel"/>
+    <w:tmpl w:val="053BE951"/>
+    <w:lvl w:ilvl="0" w:tentative="0">
+      <w:start w:val="1"/>
+      <w:numFmt w:val="decimal"/>
+      <w:suff w:val="space"/>
+      <w:lvlText w:val="%1."/>
+      <w:lvlJc w:val="left"/>
+    </w:lvl>
+  </w:abstractNum>
+  <w:num w:numId="1">
+    <w:abstractNumId w:val="0"/>
+  </w:num>
+  <w:num w:numId="2">
+    <w:abstractNumId w:val="1"/>
+  </w:num>
+</w:numbering>
 </file>
 
 <file path=word/styles.xml><?xml version="1.0" encoding="utf-8"?>

</xml_diff>